<commit_message>
peak width and binary grating updated with final reading
</commit_message>
<xml_diff>
--- a/data_processing/Details.docx
+++ b/data_processing/Details.docx
@@ -685,8 +685,142 @@
           <w:lang w:val="de-DE"/>
         </w:rPr>
       </w:pPr>
-      <w:bookmarkStart w:id="0" w:name="_GoBack"/>
-      <w:bookmarkEnd w:id="0"/>
+      <w:r>
+        <w:rPr>
+          <w:rFonts w:hint="default"/>
+          <w:lang w:val="de-DE"/>
+        </w:rPr>
+        <w:t>(3)characterize  peak by their central position and half-max-width.</w:t>
+      </w:r>
+    </w:p>
+    <w:p>
+      <w:pPr>
+        <w:keepNext w:val="0"/>
+        <w:keepLines w:val="0"/>
+        <w:widowControl/>
+        <w:suppressLineNumbers w:val="0"/>
+        <w:shd w:val="clear" w:fill="1F1F1F"/>
+        <w:spacing w:line="190" w:lineRule="atLeast"/>
+        <w:jc w:val="left"/>
+        <w:rPr>
+          <w:rFonts w:ascii="Consolas" w:hAnsi="Consolas" w:eastAsia="Consolas" w:cs="Consolas"/>
+          <w:b w:val="0"/>
+          <w:bCs w:val="0"/>
+          <w:color w:val="FFFFFF" w:themeColor="background1"/>
+          <w:sz w:val="14"/>
+          <w:szCs w:val="14"/>
+          <w14:textFill>
+            <w14:solidFill>
+              <w14:schemeClr w14:val="bg1"/>
+            </w14:solidFill>
+          </w14:textFill>
+        </w:rPr>
+      </w:pPr>
+      <w:r>
+        <w:rPr>
+          <w:rFonts w:hint="default" w:ascii="Consolas" w:hAnsi="Consolas" w:eastAsia="Consolas" w:cs="Consolas"/>
+          <w:b w:val="0"/>
+          <w:bCs w:val="0"/>
+          <w:color w:val="FFFFFF" w:themeColor="background1"/>
+          <w:kern w:val="0"/>
+          <w:sz w:val="14"/>
+          <w:szCs w:val="14"/>
+          <w:shd w:val="clear" w:fill="1F1F1F"/>
+          <w:lang w:val="en-US" w:eastAsia="zh-CN" w:bidi="ar"/>
+          <w14:textFill>
+            <w14:solidFill>
+              <w14:schemeClr w14:val="bg1"/>
+            </w14:solidFill>
+          </w14:textFill>
+        </w:rPr>
+        <w:t>// Note: there are many ways to find out half-max-width reference to https://de.mathworks.com/help/signal/ref/findpeaks.html and https://docs.scipy.org/doc/scipy/reference/generated/scipy.signal.peak_widths.html</w:t>
+      </w:r>
+    </w:p>
+    <w:p>
+      <w:pPr>
+        <w:keepNext w:val="0"/>
+        <w:keepLines w:val="0"/>
+        <w:widowControl/>
+        <w:suppressLineNumbers w:val="0"/>
+        <w:shd w:val="clear" w:fill="1F1F1F"/>
+        <w:spacing w:line="190" w:lineRule="atLeast"/>
+        <w:jc w:val="left"/>
+        <w:rPr>
+          <w:rFonts w:hint="default" w:ascii="Consolas" w:hAnsi="Consolas" w:eastAsia="Consolas" w:cs="Consolas"/>
+          <w:b w:val="0"/>
+          <w:bCs w:val="0"/>
+          <w:color w:val="FFFFFF" w:themeColor="background1"/>
+          <w:sz w:val="14"/>
+          <w:szCs w:val="14"/>
+          <w14:textFill>
+            <w14:solidFill>
+              <w14:schemeClr w14:val="bg1"/>
+            </w14:solidFill>
+          </w14:textFill>
+        </w:rPr>
+      </w:pPr>
+      <w:r>
+        <w:rPr>
+          <w:rFonts w:hint="default" w:ascii="Consolas" w:hAnsi="Consolas" w:eastAsia="Consolas" w:cs="Consolas"/>
+          <w:b w:val="0"/>
+          <w:bCs w:val="0"/>
+          <w:color w:val="FFFFFF" w:themeColor="background1"/>
+          <w:kern w:val="0"/>
+          <w:sz w:val="14"/>
+          <w:szCs w:val="14"/>
+          <w:shd w:val="clear" w:fill="1F1F1F"/>
+          <w:lang w:val="en-US" w:eastAsia="zh-CN" w:bidi="ar"/>
+          <w14:textFill>
+            <w14:solidFill>
+              <w14:schemeClr w14:val="bg1"/>
+            </w14:solidFill>
+          </w14:textFill>
+        </w:rPr>
+        <w:t>    // here I have measured the widths, using the half height as reference. if this does not seem proper for your application let me know, I have 2 other method ((1)we can find width using the half prominence as reference (2)find widths at the relative height of 0.5 (contour line at half the prominence height) and 1 (at the lowest contour line at full prominence height).</w:t>
+      </w:r>
+    </w:p>
+    <w:p>
+      <w:pPr>
+        <w:keepNext w:val="0"/>
+        <w:keepLines w:val="0"/>
+        <w:widowControl/>
+        <w:suppressLineNumbers w:val="0"/>
+        <w:shd w:val="clear" w:fill="1F1F1F"/>
+        <w:spacing w:line="190" w:lineRule="atLeast"/>
+        <w:jc w:val="left"/>
+        <w:rPr>
+          <w:rFonts w:hint="default" w:ascii="Consolas" w:hAnsi="Consolas" w:eastAsia="Consolas" w:cs="Consolas"/>
+          <w:b w:val="0"/>
+          <w:bCs w:val="0"/>
+          <w:color w:val="FFFFFF" w:themeColor="background1"/>
+          <w:sz w:val="14"/>
+          <w:szCs w:val="14"/>
+          <w14:textFill>
+            <w14:solidFill>
+              <w14:schemeClr w14:val="bg1"/>
+            </w14:solidFill>
+          </w14:textFill>
+        </w:rPr>
+      </w:pPr>
+      <w:r>
+        <w:rPr>
+          <w:rFonts w:hint="default" w:ascii="Consolas" w:hAnsi="Consolas" w:eastAsia="Consolas" w:cs="Consolas"/>
+          <w:b w:val="0"/>
+          <w:bCs w:val="0"/>
+          <w:color w:val="FFFFFF" w:themeColor="background1"/>
+          <w:kern w:val="0"/>
+          <w:sz w:val="14"/>
+          <w:szCs w:val="14"/>
+          <w:shd w:val="clear" w:fill="1F1F1F"/>
+          <w:lang w:val="en-US" w:eastAsia="zh-CN" w:bidi="ar"/>
+          <w14:textFill>
+            <w14:solidFill>
+              <w14:schemeClr w14:val="bg1"/>
+            </w14:solidFill>
+          </w14:textFill>
+        </w:rPr>
+        <w:t>   </w:t>
+      </w:r>
     </w:p>
     <w:p>
       <w:pPr>
@@ -706,6 +840,751 @@
         </w:numPr>
         <w:rPr>
           <w:rFonts w:hint="default"/>
+          <w:lang w:val="de-DE"/>
+        </w:rPr>
+      </w:pPr>
+      <w:r>
+        <w:rPr>
+          <w:rFonts w:hint="default"/>
+          <w:lang w:val="de-DE"/>
+        </w:rPr>
+        <w:t xml:space="preserve">Implement as reference to below image </w:t>
+      </w:r>
+    </w:p>
+    <w:p>
+      <w:pPr>
+        <w:keepNext w:val="0"/>
+        <w:keepLines w:val="0"/>
+        <w:widowControl/>
+        <w:suppressLineNumbers w:val="0"/>
+        <w:jc w:val="left"/>
+        <w:rPr>
+          <w:rFonts w:ascii="SimSun" w:hAnsi="SimSun" w:eastAsia="SimSun" w:cs="SimSun"/>
+          <w:sz w:val="24"/>
+          <w:szCs w:val="24"/>
+        </w:rPr>
+      </w:pPr>
+      <w:r>
+        <w:rPr>
+          <w:rFonts w:ascii="SimSun" w:hAnsi="SimSun" w:eastAsia="SimSun" w:cs="SimSun"/>
+          <w:sz w:val="24"/>
+          <w:szCs w:val="24"/>
+        </w:rPr>
+        <w:drawing>
+          <wp:inline distT="0" distB="0" distL="114300" distR="114300">
+            <wp:extent cx="5553075" cy="4162425"/>
+            <wp:effectExtent l="0" t="0" r="9525" b="3175"/>
+            <wp:docPr id="1" name="Picture 1" descr="IMG_256"/>
+            <wp:cNvGraphicFramePr>
+              <a:graphicFrameLocks xmlns:a="http://schemas.openxmlformats.org/drawingml/2006/main" noChangeAspect="1"/>
+            </wp:cNvGraphicFramePr>
+            <a:graphic xmlns:a="http://schemas.openxmlformats.org/drawingml/2006/main">
+              <a:graphicData uri="http://schemas.openxmlformats.org/drawingml/2006/picture">
+                <pic:pic xmlns:pic="http://schemas.openxmlformats.org/drawingml/2006/picture">
+                  <pic:nvPicPr>
+                    <pic:cNvPr id="1" name="Picture 1" descr="IMG_256"/>
+                    <pic:cNvPicPr>
+                      <a:picLocks noChangeAspect="1"/>
+                    </pic:cNvPicPr>
+                  </pic:nvPicPr>
+                  <pic:blipFill>
+                    <a:blip r:embed="rId4"/>
+                    <a:stretch>
+                      <a:fillRect/>
+                    </a:stretch>
+                  </pic:blipFill>
+                  <pic:spPr>
+                    <a:xfrm>
+                      <a:off x="0" y="0"/>
+                      <a:ext cx="5553075" cy="4162425"/>
+                    </a:xfrm>
+                    <a:prstGeom prst="rect">
+                      <a:avLst/>
+                    </a:prstGeom>
+                    <a:noFill/>
+                    <a:ln w="9525">
+                      <a:noFill/>
+                    </a:ln>
+                  </pic:spPr>
+                </pic:pic>
+              </a:graphicData>
+            </a:graphic>
+          </wp:inline>
+        </w:drawing>
+      </w:r>
+    </w:p>
+    <w:p>
+      <w:pPr>
+        <w:keepNext w:val="0"/>
+        <w:keepLines w:val="0"/>
+        <w:widowControl/>
+        <w:suppressLineNumbers w:val="0"/>
+        <w:jc w:val="left"/>
+        <w:rPr>
+          <w:rFonts w:hint="default" w:ascii="SimSun" w:hAnsi="SimSun" w:eastAsia="SimSun" w:cs="SimSun"/>
+          <w:sz w:val="24"/>
+          <w:szCs w:val="24"/>
+          <w:lang w:val="de-DE"/>
+        </w:rPr>
+      </w:pPr>
+      <w:r>
+        <w:rPr>
+          <w:rFonts w:hint="default" w:ascii="SimSun" w:hAnsi="SimSun" w:eastAsia="SimSun" w:cs="SimSun"/>
+          <w:sz w:val="24"/>
+          <w:szCs w:val="24"/>
+          <w:lang w:val="de-DE"/>
+        </w:rPr>
+        <w:t>Can be also implemented by prominence as below :</w:t>
+      </w:r>
+    </w:p>
+    <w:p>
+      <w:pPr>
+        <w:keepNext w:val="0"/>
+        <w:keepLines w:val="0"/>
+        <w:widowControl/>
+        <w:suppressLineNumbers w:val="0"/>
+        <w:jc w:val="left"/>
+        <w:rPr>
+          <w:rFonts w:hint="default" w:ascii="SimSun" w:hAnsi="SimSun" w:eastAsia="SimSun" w:cs="SimSun"/>
+          <w:sz w:val="24"/>
+          <w:szCs w:val="24"/>
+          <w:lang w:val="de-DE"/>
+        </w:rPr>
+      </w:pPr>
+    </w:p>
+    <w:p>
+      <w:pPr>
+        <w:keepNext w:val="0"/>
+        <w:keepLines w:val="0"/>
+        <w:widowControl/>
+        <w:suppressLineNumbers w:val="0"/>
+        <w:jc w:val="left"/>
+        <w:rPr>
+          <w:rFonts w:hint="default"/>
+          <w:lang w:val="de-DE"/>
+        </w:rPr>
+      </w:pPr>
+      <w:r>
+        <w:rPr>
+          <w:rFonts w:ascii="SimSun" w:hAnsi="SimSun" w:eastAsia="SimSun" w:cs="SimSun"/>
+          <w:kern w:val="0"/>
+          <w:sz w:val="24"/>
+          <w:szCs w:val="24"/>
+          <w:lang w:val="en-US" w:eastAsia="zh-CN" w:bidi="ar"/>
+        </w:rPr>
+        <w:drawing>
+          <wp:inline distT="0" distB="0" distL="114300" distR="114300">
+            <wp:extent cx="5553075" cy="4162425"/>
+            <wp:effectExtent l="0" t="0" r="9525" b="3175"/>
+            <wp:docPr id="2" name="Picture 2" descr="IMG_256"/>
+            <wp:cNvGraphicFramePr>
+              <a:graphicFrameLocks xmlns:a="http://schemas.openxmlformats.org/drawingml/2006/main" noChangeAspect="1"/>
+            </wp:cNvGraphicFramePr>
+            <a:graphic xmlns:a="http://schemas.openxmlformats.org/drawingml/2006/main">
+              <a:graphicData uri="http://schemas.openxmlformats.org/drawingml/2006/picture">
+                <pic:pic xmlns:pic="http://schemas.openxmlformats.org/drawingml/2006/picture">
+                  <pic:nvPicPr>
+                    <pic:cNvPr id="2" name="Picture 2" descr="IMG_256"/>
+                    <pic:cNvPicPr>
+                      <a:picLocks noChangeAspect="1"/>
+                    </pic:cNvPicPr>
+                  </pic:nvPicPr>
+                  <pic:blipFill>
+                    <a:blip r:embed="rId5"/>
+                    <a:stretch>
+                      <a:fillRect/>
+                    </a:stretch>
+                  </pic:blipFill>
+                  <pic:spPr>
+                    <a:xfrm>
+                      <a:off x="0" y="0"/>
+                      <a:ext cx="5553075" cy="4162425"/>
+                    </a:xfrm>
+                    <a:prstGeom prst="rect">
+                      <a:avLst/>
+                    </a:prstGeom>
+                    <a:noFill/>
+                    <a:ln w="9525">
+                      <a:noFill/>
+                    </a:ln>
+                  </pic:spPr>
+                </pic:pic>
+              </a:graphicData>
+            </a:graphic>
+          </wp:inline>
+        </w:drawing>
+      </w:r>
+      <w:r>
+        <w:rPr>
+          <w:rFonts w:hint="default" w:ascii="SimSun" w:hAnsi="SimSun" w:eastAsia="SimSun" w:cs="SimSun"/>
+          <w:kern w:val="0"/>
+          <w:sz w:val="24"/>
+          <w:szCs w:val="24"/>
+          <w:lang w:val="de-DE" w:eastAsia="zh-CN" w:bidi="ar"/>
+        </w:rPr>
+        <w:t>or</w:t>
+      </w:r>
+    </w:p>
+    <w:p>
+      <w:pPr>
+        <w:keepNext w:val="0"/>
+        <w:keepLines w:val="0"/>
+        <w:widowControl/>
+        <w:suppressLineNumbers w:val="0"/>
+        <w:jc w:val="left"/>
+      </w:pPr>
+      <w:r>
+        <w:rPr>
+          <w:rFonts w:ascii="SimSun" w:hAnsi="SimSun" w:eastAsia="SimSun" w:cs="SimSun"/>
+          <w:kern w:val="0"/>
+          <w:sz w:val="24"/>
+          <w:szCs w:val="24"/>
+          <w:lang w:val="en-US" w:eastAsia="zh-CN" w:bidi="ar"/>
+        </w:rPr>
+        <w:drawing>
+          <wp:inline distT="0" distB="0" distL="114300" distR="114300">
+            <wp:extent cx="4429125" cy="2743200"/>
+            <wp:effectExtent l="0" t="0" r="3175" b="0"/>
+            <wp:docPr id="3" name="Picture 3" descr="IMG_256"/>
+            <wp:cNvGraphicFramePr>
+              <a:graphicFrameLocks xmlns:a="http://schemas.openxmlformats.org/drawingml/2006/main" noChangeAspect="1"/>
+            </wp:cNvGraphicFramePr>
+            <a:graphic xmlns:a="http://schemas.openxmlformats.org/drawingml/2006/main">
+              <a:graphicData uri="http://schemas.openxmlformats.org/drawingml/2006/picture">
+                <pic:pic xmlns:pic="http://schemas.openxmlformats.org/drawingml/2006/picture">
+                  <pic:nvPicPr>
+                    <pic:cNvPr id="3" name="Picture 3" descr="IMG_256"/>
+                    <pic:cNvPicPr>
+                      <a:picLocks noChangeAspect="1"/>
+                    </pic:cNvPicPr>
+                  </pic:nvPicPr>
+                  <pic:blipFill>
+                    <a:blip r:embed="rId6"/>
+                    <a:stretch>
+                      <a:fillRect/>
+                    </a:stretch>
+                  </pic:blipFill>
+                  <pic:spPr>
+                    <a:xfrm>
+                      <a:off x="0" y="0"/>
+                      <a:ext cx="4429125" cy="2743200"/>
+                    </a:xfrm>
+                    <a:prstGeom prst="rect">
+                      <a:avLst/>
+                    </a:prstGeom>
+                    <a:noFill/>
+                    <a:ln w="9525">
+                      <a:noFill/>
+                    </a:ln>
+                  </pic:spPr>
+                </pic:pic>
+              </a:graphicData>
+            </a:graphic>
+          </wp:inline>
+        </w:drawing>
+      </w:r>
+    </w:p>
+    <w:p>
+      <w:pPr>
+        <w:numPr>
+          <w:ilvl w:val="0"/>
+          <w:numId w:val="2"/>
+        </w:numPr>
+        <w:rPr>
+          <w:rFonts w:hint="default"/>
+          <w:lang w:val="de-DE"/>
+        </w:rPr>
+      </w:pPr>
+      <w:r>
+        <w:rPr>
+          <w:rFonts w:hint="default"/>
+          <w:lang w:val="de-DE"/>
+        </w:rPr>
+        <w:t xml:space="preserve">Binary positional grating data </w:t>
+      </w:r>
+    </w:p>
+    <w:p>
+      <w:pPr>
+        <w:numPr>
+          <w:numId w:val="0"/>
+        </w:numPr>
+        <w:rPr>
+          <w:rFonts w:hint="default" w:ascii="sans-serif" w:hAnsi="sans-serif" w:eastAsia="sans-serif" w:cs="sans-serif"/>
+          <w:i w:val="0"/>
+          <w:iCs w:val="0"/>
+          <w:caps w:val="0"/>
+          <w:color w:val="202122"/>
+          <w:spacing w:val="0"/>
+          <w:sz w:val="14"/>
+          <w:szCs w:val="14"/>
+          <w:shd w:val="clear" w:fill="FFFFFF"/>
+        </w:rPr>
+      </w:pPr>
+      <w:r>
+        <w:rPr>
+          <w:rFonts w:hint="default"/>
+          <w:lang w:val="de-DE"/>
+        </w:rPr>
+        <w:t xml:space="preserve">As per defination of grating from wiki </w:t>
+      </w:r>
+      <w:r>
+        <w:rPr>
+          <w:rFonts w:hint="default"/>
+          <w:lang w:val="de-DE"/>
+        </w:rPr>
+        <w:fldChar w:fldCharType="begin"/>
+      </w:r>
+      <w:r>
+        <w:rPr>
+          <w:rFonts w:hint="default"/>
+          <w:lang w:val="de-DE"/>
+        </w:rPr>
+        <w:instrText xml:space="preserve"> HYPERLINK "https://en.wikipedia.org/wiki/Grating" </w:instrText>
+      </w:r>
+      <w:r>
+        <w:rPr>
+          <w:rFonts w:hint="default"/>
+          <w:lang w:val="de-DE"/>
+        </w:rPr>
+        <w:fldChar w:fldCharType="separate"/>
+      </w:r>
+      <w:r>
+        <w:rPr>
+          <w:rStyle w:val="5"/>
+          <w:rFonts w:hint="default"/>
+          <w:lang w:val="de-DE"/>
+        </w:rPr>
+        <w:t>https://en.wikipedia.org/wiki/Grating</w:t>
+      </w:r>
+      <w:r>
+        <w:rPr>
+          <w:rFonts w:hint="default"/>
+          <w:lang w:val="de-DE"/>
+        </w:rPr>
+        <w:fldChar w:fldCharType="end"/>
+      </w:r>
+      <w:r>
+        <w:rPr>
+          <w:rFonts w:hint="default"/>
+          <w:lang w:val="de-DE"/>
+        </w:rPr>
+        <w:t xml:space="preserve"> , </w:t>
+      </w:r>
+      <w:r>
+        <w:rPr>
+          <w:rFonts w:ascii="sans-serif" w:hAnsi="sans-serif" w:eastAsia="sans-serif" w:cs="sans-serif"/>
+          <w:i w:val="0"/>
+          <w:iCs w:val="0"/>
+          <w:caps w:val="0"/>
+          <w:color w:val="202122"/>
+          <w:spacing w:val="0"/>
+          <w:sz w:val="14"/>
+          <w:szCs w:val="14"/>
+          <w:shd w:val="clear" w:fill="FFFFFF"/>
+        </w:rPr>
+        <w:t>A</w:t>
+      </w:r>
+      <w:r>
+        <w:rPr>
+          <w:rFonts w:hint="default" w:ascii="sans-serif" w:hAnsi="sans-serif" w:eastAsia="sans-serif" w:cs="sans-serif"/>
+          <w:i w:val="0"/>
+          <w:iCs w:val="0"/>
+          <w:caps w:val="0"/>
+          <w:color w:val="202122"/>
+          <w:spacing w:val="0"/>
+          <w:sz w:val="14"/>
+          <w:szCs w:val="14"/>
+          <w:shd w:val="clear" w:fill="FFFFFF"/>
+        </w:rPr>
+        <w:t> </w:t>
+      </w:r>
+      <w:r>
+        <w:rPr>
+          <w:rFonts w:hint="default" w:ascii="sans-serif" w:hAnsi="sans-serif" w:eastAsia="sans-serif" w:cs="sans-serif"/>
+          <w:b/>
+          <w:bCs/>
+          <w:i w:val="0"/>
+          <w:iCs w:val="0"/>
+          <w:caps w:val="0"/>
+          <w:color w:val="202122"/>
+          <w:spacing w:val="0"/>
+          <w:sz w:val="14"/>
+          <w:szCs w:val="14"/>
+          <w:shd w:val="clear" w:fill="FFFFFF"/>
+        </w:rPr>
+        <w:t>grating</w:t>
+      </w:r>
+      <w:r>
+        <w:rPr>
+          <w:rFonts w:hint="default" w:ascii="sans-serif" w:hAnsi="sans-serif" w:eastAsia="sans-serif" w:cs="sans-serif"/>
+          <w:i w:val="0"/>
+          <w:iCs w:val="0"/>
+          <w:caps w:val="0"/>
+          <w:color w:val="202122"/>
+          <w:spacing w:val="0"/>
+          <w:sz w:val="14"/>
+          <w:szCs w:val="14"/>
+          <w:shd w:val="clear" w:fill="FFFFFF"/>
+        </w:rPr>
+        <w:t> is any regularly spaced collection of essentially identical, </w:t>
+      </w:r>
+      <w:r>
+        <w:rPr>
+          <w:rFonts w:hint="default" w:ascii="sans-serif" w:hAnsi="sans-serif" w:eastAsia="sans-serif" w:cs="sans-serif"/>
+          <w:i w:val="0"/>
+          <w:iCs w:val="0"/>
+          <w:caps w:val="0"/>
+          <w:color w:val="3366CC"/>
+          <w:spacing w:val="0"/>
+          <w:sz w:val="14"/>
+          <w:szCs w:val="14"/>
+          <w:u w:val="none"/>
+          <w:shd w:val="clear" w:fill="FFFFFF"/>
+        </w:rPr>
+        <w:fldChar w:fldCharType="begin"/>
+      </w:r>
+      <w:r>
+        <w:rPr>
+          <w:rFonts w:hint="default" w:ascii="sans-serif" w:hAnsi="sans-serif" w:eastAsia="sans-serif" w:cs="sans-serif"/>
+          <w:i w:val="0"/>
+          <w:iCs w:val="0"/>
+          <w:caps w:val="0"/>
+          <w:color w:val="3366CC"/>
+          <w:spacing w:val="0"/>
+          <w:sz w:val="14"/>
+          <w:szCs w:val="14"/>
+          <w:u w:val="none"/>
+          <w:shd w:val="clear" w:fill="FFFFFF"/>
+        </w:rPr>
+        <w:instrText xml:space="preserve"> HYPERLINK "https://en.wikipedia.org/wiki/Parallel_(geometry)" \o "Parallel (geometry)" </w:instrText>
+      </w:r>
+      <w:r>
+        <w:rPr>
+          <w:rFonts w:hint="default" w:ascii="sans-serif" w:hAnsi="sans-serif" w:eastAsia="sans-serif" w:cs="sans-serif"/>
+          <w:i w:val="0"/>
+          <w:iCs w:val="0"/>
+          <w:caps w:val="0"/>
+          <w:color w:val="3366CC"/>
+          <w:spacing w:val="0"/>
+          <w:sz w:val="14"/>
+          <w:szCs w:val="14"/>
+          <w:u w:val="none"/>
+          <w:shd w:val="clear" w:fill="FFFFFF"/>
+        </w:rPr>
+        <w:fldChar w:fldCharType="separate"/>
+      </w:r>
+      <w:r>
+        <w:rPr>
+          <w:rStyle w:val="5"/>
+          <w:rFonts w:hint="default" w:ascii="sans-serif" w:hAnsi="sans-serif" w:eastAsia="sans-serif" w:cs="sans-serif"/>
+          <w:i w:val="0"/>
+          <w:iCs w:val="0"/>
+          <w:caps w:val="0"/>
+          <w:color w:val="3366CC"/>
+          <w:spacing w:val="0"/>
+          <w:sz w:val="14"/>
+          <w:szCs w:val="14"/>
+          <w:u w:val="none"/>
+          <w:shd w:val="clear" w:fill="FFFFFF"/>
+        </w:rPr>
+        <w:t>parallel</w:t>
+      </w:r>
+      <w:r>
+        <w:rPr>
+          <w:rFonts w:hint="default" w:ascii="sans-serif" w:hAnsi="sans-serif" w:eastAsia="sans-serif" w:cs="sans-serif"/>
+          <w:i w:val="0"/>
+          <w:iCs w:val="0"/>
+          <w:caps w:val="0"/>
+          <w:color w:val="3366CC"/>
+          <w:spacing w:val="0"/>
+          <w:sz w:val="14"/>
+          <w:szCs w:val="14"/>
+          <w:u w:val="none"/>
+          <w:shd w:val="clear" w:fill="FFFFFF"/>
+        </w:rPr>
+        <w:fldChar w:fldCharType="end"/>
+      </w:r>
+      <w:r>
+        <w:rPr>
+          <w:rFonts w:hint="default" w:ascii="sans-serif" w:hAnsi="sans-serif" w:eastAsia="sans-serif" w:cs="sans-serif"/>
+          <w:i w:val="0"/>
+          <w:iCs w:val="0"/>
+          <w:caps w:val="0"/>
+          <w:color w:val="202122"/>
+          <w:spacing w:val="0"/>
+          <w:sz w:val="14"/>
+          <w:szCs w:val="14"/>
+          <w:shd w:val="clear" w:fill="FFFFFF"/>
+        </w:rPr>
+        <w:t>, elongated elements.</w:t>
+      </w:r>
+    </w:p>
+    <w:p>
+      <w:pPr>
+        <w:numPr>
+          <w:numId w:val="0"/>
+        </w:numPr>
+        <w:rPr>
+          <w:rFonts w:hint="default" w:ascii="Calibri" w:hAnsi="Calibri" w:eastAsia="sans-serif" w:cs="Calibri"/>
+          <w:i w:val="0"/>
+          <w:iCs w:val="0"/>
+          <w:caps w:val="0"/>
+          <w:color w:val="202122"/>
+          <w:spacing w:val="0"/>
+          <w:sz w:val="22"/>
+          <w:szCs w:val="22"/>
+          <w:shd w:val="clear" w:fill="FFFFFF"/>
+          <w:lang w:val="de-DE"/>
+        </w:rPr>
+      </w:pPr>
+      <w:r>
+        <w:rPr>
+          <w:rFonts w:hint="default" w:ascii="Calibri" w:hAnsi="Calibri" w:eastAsia="sans-serif" w:cs="Calibri"/>
+          <w:i w:val="0"/>
+          <w:iCs w:val="0"/>
+          <w:caps w:val="0"/>
+          <w:color w:val="202122"/>
+          <w:spacing w:val="0"/>
+          <w:sz w:val="22"/>
+          <w:szCs w:val="22"/>
+          <w:shd w:val="clear" w:fill="FFFFFF"/>
+          <w:lang w:val="de-DE"/>
+        </w:rPr>
+        <w:t>&gt;&gt;I have calculated grating by comparing distance between peaks and if 3 continuous peaks has same distance in between then signal 1 and 2 can be consider as grating.</w:t>
+      </w:r>
+    </w:p>
+    <w:p>
+      <w:pPr>
+        <w:numPr>
+          <w:numId w:val="0"/>
+        </w:numPr>
+        <w:rPr>
+          <w:rFonts w:hint="default" w:ascii="Calibri" w:hAnsi="Calibri" w:eastAsia="sans-serif" w:cs="Calibri"/>
+          <w:i w:val="0"/>
+          <w:iCs w:val="0"/>
+          <w:caps w:val="0"/>
+          <w:color w:val="202122"/>
+          <w:spacing w:val="0"/>
+          <w:sz w:val="22"/>
+          <w:szCs w:val="22"/>
+          <w:shd w:val="clear" w:fill="FFFFFF"/>
+          <w:lang w:val="de-DE"/>
+        </w:rPr>
+      </w:pPr>
+      <w:r>
+        <w:rPr>
+          <w:rFonts w:hint="default" w:ascii="Calibri" w:hAnsi="Calibri" w:eastAsia="sans-serif" w:cs="Calibri"/>
+          <w:i w:val="0"/>
+          <w:iCs w:val="0"/>
+          <w:caps w:val="0"/>
+          <w:color w:val="202122"/>
+          <w:spacing w:val="0"/>
+          <w:sz w:val="22"/>
+          <w:szCs w:val="22"/>
+          <w:shd w:val="clear" w:fill="FFFFFF"/>
+          <w:lang w:val="de-DE"/>
+        </w:rPr>
+        <w:t>&gt;&gt;in case If I misunderstand the defination of grating, please let me know.</w:t>
+      </w:r>
+    </w:p>
+    <w:p>
+      <w:pPr>
+        <w:numPr>
+          <w:numId w:val="0"/>
+        </w:numPr>
+        <w:rPr>
+          <w:rFonts w:hint="default" w:ascii="Calibri" w:hAnsi="Calibri" w:eastAsia="sans-serif" w:cs="Calibri"/>
+          <w:i w:val="0"/>
+          <w:iCs w:val="0"/>
+          <w:caps w:val="0"/>
+          <w:color w:val="202122"/>
+          <w:spacing w:val="0"/>
+          <w:sz w:val="22"/>
+          <w:szCs w:val="22"/>
+          <w:shd w:val="clear" w:fill="FFFFFF"/>
+          <w:lang w:val="de-DE"/>
+        </w:rPr>
+      </w:pPr>
+    </w:p>
+    <w:p>
+      <w:pPr>
+        <w:numPr>
+          <w:numId w:val="0"/>
+        </w:numPr>
+        <w:rPr>
+          <w:rFonts w:hint="default" w:ascii="Calibri" w:hAnsi="Calibri" w:eastAsia="sans-serif" w:cs="Calibri"/>
+          <w:b/>
+          <w:bCs/>
+          <w:i w:val="0"/>
+          <w:iCs w:val="0"/>
+          <w:caps w:val="0"/>
+          <w:color w:val="202122"/>
+          <w:spacing w:val="0"/>
+          <w:sz w:val="28"/>
+          <w:szCs w:val="28"/>
+          <w:u w:val="single"/>
+          <w:shd w:val="clear" w:fill="FFFFFF"/>
+          <w:lang w:val="de-DE"/>
+        </w:rPr>
+      </w:pPr>
+      <w:r>
+        <w:rPr>
+          <w:rFonts w:hint="default" w:ascii="Calibri" w:hAnsi="Calibri" w:eastAsia="sans-serif" w:cs="Calibri"/>
+          <w:b/>
+          <w:bCs/>
+          <w:i w:val="0"/>
+          <w:iCs w:val="0"/>
+          <w:caps w:val="0"/>
+          <w:color w:val="202122"/>
+          <w:spacing w:val="0"/>
+          <w:sz w:val="28"/>
+          <w:szCs w:val="28"/>
+          <w:u w:val="single"/>
+          <w:shd w:val="clear" w:fill="FFFFFF"/>
+          <w:lang w:val="de-DE"/>
+        </w:rPr>
+        <w:t>Ploting by gnuplot library</w:t>
+      </w:r>
+    </w:p>
+    <w:p>
+      <w:pPr>
+        <w:numPr>
+          <w:numId w:val="0"/>
+        </w:numPr>
+        <w:rPr>
+          <w:rFonts w:hint="default" w:ascii="Calibri" w:hAnsi="Calibri" w:eastAsia="sans-serif" w:cs="Calibri"/>
+          <w:b w:val="0"/>
+          <w:bCs w:val="0"/>
+          <w:i w:val="0"/>
+          <w:iCs w:val="0"/>
+          <w:caps w:val="0"/>
+          <w:color w:val="202122"/>
+          <w:spacing w:val="0"/>
+          <w:sz w:val="22"/>
+          <w:szCs w:val="22"/>
+          <w:u w:val="none"/>
+          <w:shd w:val="clear" w:fill="FFFFFF"/>
+          <w:lang w:val="de-DE"/>
+        </w:rPr>
+      </w:pPr>
+      <w:r>
+        <w:rPr>
+          <w:rFonts w:hint="default" w:ascii="Calibri" w:hAnsi="Calibri" w:eastAsia="sans-serif" w:cs="Calibri"/>
+          <w:b w:val="0"/>
+          <w:bCs w:val="0"/>
+          <w:i w:val="0"/>
+          <w:iCs w:val="0"/>
+          <w:color w:val="202122"/>
+          <w:spacing w:val="0"/>
+          <w:sz w:val="22"/>
+          <w:szCs w:val="22"/>
+          <w:u w:val="none"/>
+          <w:shd w:val="clear" w:fill="FFFFFF"/>
+          <w:lang w:val="de-DE"/>
+        </w:rPr>
+        <w:t>H</w:t>
+      </w:r>
+      <w:r>
+        <w:rPr>
+          <w:rFonts w:hint="default" w:ascii="Calibri" w:hAnsi="Calibri" w:eastAsia="sans-serif" w:cs="Calibri"/>
+          <w:b w:val="0"/>
+          <w:bCs w:val="0"/>
+          <w:i w:val="0"/>
+          <w:iCs w:val="0"/>
+          <w:caps w:val="0"/>
+          <w:color w:val="202122"/>
+          <w:spacing w:val="0"/>
+          <w:sz w:val="22"/>
+          <w:szCs w:val="22"/>
+          <w:u w:val="none"/>
+          <w:shd w:val="clear" w:fill="FFFFFF"/>
+          <w:lang w:val="de-DE"/>
+        </w:rPr>
+        <w:t>ere I have plot input signal and peak signals intensity and position into graph and their widths and grating is displayed on command promp table by printf.</w:t>
+      </w:r>
+      <w:bookmarkStart w:id="0" w:name="_GoBack"/>
+      <w:bookmarkEnd w:id="0"/>
+    </w:p>
+    <w:p>
+      <w:pPr>
+        <w:numPr>
+          <w:numId w:val="0"/>
+        </w:numPr>
+        <w:rPr>
+          <w:rFonts w:hint="default" w:ascii="Calibri" w:hAnsi="Calibri" w:eastAsia="sans-serif" w:cs="Calibri"/>
+          <w:b/>
+          <w:bCs/>
+          <w:i w:val="0"/>
+          <w:iCs w:val="0"/>
+          <w:caps w:val="0"/>
+          <w:color w:val="202122"/>
+          <w:spacing w:val="0"/>
+          <w:sz w:val="28"/>
+          <w:szCs w:val="28"/>
+          <w:u w:val="single"/>
+          <w:shd w:val="clear" w:fill="FFFFFF"/>
+          <w:lang w:val="de-DE"/>
+        </w:rPr>
+      </w:pPr>
+      <w:r>
+        <w:drawing>
+          <wp:inline distT="0" distB="0" distL="114300" distR="114300">
+            <wp:extent cx="5266690" cy="2962910"/>
+            <wp:effectExtent l="0" t="0" r="3810" b="8890"/>
+            <wp:docPr id="4" name="Picture 4"/>
+            <wp:cNvGraphicFramePr>
+              <a:graphicFrameLocks xmlns:a="http://schemas.openxmlformats.org/drawingml/2006/main" noChangeAspect="1"/>
+            </wp:cNvGraphicFramePr>
+            <a:graphic xmlns:a="http://schemas.openxmlformats.org/drawingml/2006/main">
+              <a:graphicData uri="http://schemas.openxmlformats.org/drawingml/2006/picture">
+                <pic:pic xmlns:pic="http://schemas.openxmlformats.org/drawingml/2006/picture">
+                  <pic:nvPicPr>
+                    <pic:cNvPr id="4" name="Picture 4"/>
+                    <pic:cNvPicPr>
+                      <a:picLocks noChangeAspect="1"/>
+                    </pic:cNvPicPr>
+                  </pic:nvPicPr>
+                  <pic:blipFill>
+                    <a:blip r:embed="rId7"/>
+                    <a:stretch>
+                      <a:fillRect/>
+                    </a:stretch>
+                  </pic:blipFill>
+                  <pic:spPr>
+                    <a:xfrm>
+                      <a:off x="0" y="0"/>
+                      <a:ext cx="5266690" cy="2962910"/>
+                    </a:xfrm>
+                    <a:prstGeom prst="rect">
+                      <a:avLst/>
+                    </a:prstGeom>
+                    <a:noFill/>
+                    <a:ln>
+                      <a:noFill/>
+                    </a:ln>
+                  </pic:spPr>
+                </pic:pic>
+              </a:graphicData>
+            </a:graphic>
+          </wp:inline>
+        </w:drawing>
+      </w:r>
+    </w:p>
+    <w:p>
+      <w:pPr>
+        <w:numPr>
+          <w:numId w:val="0"/>
+        </w:numPr>
+        <w:rPr>
+          <w:rFonts w:hint="default" w:ascii="Calibri" w:hAnsi="Calibri" w:eastAsia="sans-serif" w:cs="Calibri"/>
+          <w:i w:val="0"/>
+          <w:iCs w:val="0"/>
+          <w:caps w:val="0"/>
+          <w:color w:val="202122"/>
+          <w:spacing w:val="0"/>
+          <w:sz w:val="22"/>
+          <w:szCs w:val="22"/>
+          <w:shd w:val="clear" w:fill="FFFFFF"/>
           <w:lang w:val="de-DE"/>
         </w:rPr>
       </w:pPr>
@@ -734,8 +1613,23 @@
       <w:lvlJc w:val="left"/>
     </w:lvl>
   </w:abstractNum>
+  <w:abstractNum w:abstractNumId="1">
+    <w:nsid w:val="5975A21B"/>
+    <w:multiLevelType w:val="singleLevel"/>
+    <w:tmpl w:val="5975A21B"/>
+    <w:lvl w:ilvl="0" w:tentative="0">
+      <w:start w:val="4"/>
+      <w:numFmt w:val="decimal"/>
+      <w:suff w:val="space"/>
+      <w:lvlText w:val="(%1)"/>
+      <w:lvlJc w:val="left"/>
+    </w:lvl>
+  </w:abstractNum>
   <w:num w:numId="1">
     <w:abstractNumId w:val="0"/>
+  </w:num>
+  <w:num w:numId="2">
+    <w:abstractNumId w:val="1"/>
   </w:num>
 </w:numbering>
 </file>
@@ -1004,9 +1898,15 @@
     <w:name w:val="Normal"/>
     <w:qFormat/>
     <w:uiPriority w:val="0"/>
+    <w:pPr>
+      <w:jc w:val="left"/>
+    </w:pPr>
     <w:rPr>
       <w:rFonts w:asciiTheme="minorHAnsi" w:hAnsiTheme="minorHAnsi" w:eastAsiaTheme="minorEastAsia" w:cstheme="minorBidi"/>
-      <w:lang w:val="en-US" w:eastAsia="zh-CN" w:bidi="ar-SA"/>
+      <w:kern w:val="0"/>
+      <w:sz w:val="24"/>
+      <w:szCs w:val="24"/>
+      <w:lang w:val="en-US" w:eastAsia="zh-CN" w:bidi="ar"/>
     </w:rPr>
   </w:style>
   <w:style w:type="paragraph" w:styleId="2">

</xml_diff>